<commit_message>
rewrite enum tokentype enum
</commit_message>
<xml_diff>
--- a/PPZ.docx
+++ b/PPZ.docx
@@ -1,6 +1,6 @@
 
 <file path=word/document.xml><?xml version="1.0" encoding="utf-8"?>
-<w:document xmlns:wpc="http://schemas.microsoft.com/office/word/2010/wordprocessingCanvas" xmlns:cx="http://schemas.microsoft.com/office/drawing/2014/chartex" xmlns:cx1="http://schemas.microsoft.com/office/drawing/2015/9/8/chartex" xmlns:cx2="http://schemas.microsoft.com/office/drawing/2015/10/21/chartex" xmlns:cx3="http://schemas.microsoft.com/office/drawing/2016/5/9/chartex" xmlns:cx4="http://schemas.microsoft.com/office/drawing/2016/5/10/chartex" xmlns:cx5="http://schemas.microsoft.com/office/drawing/2016/5/11/chartex" xmlns:cx6="http://schemas.microsoft.com/office/drawing/2016/5/12/chartex" xmlns:cx7="http://schemas.microsoft.com/office/drawing/2016/5/13/chartex" xmlns:cx8="http://schemas.microsoft.com/office/drawing/2016/5/14/chartex" xmlns:mc="http://schemas.openxmlformats.org/markup-compatibility/2006" xmlns:aink="http://schemas.microsoft.com/office/drawing/2016/ink" xmlns:am3d="http://schemas.microsoft.com/office/drawing/2017/model3d" xmlns:o="urn:schemas-microsoft-com:office:office" xmlns:r="http://schemas.openxmlformats.org/officeDocument/2006/relationships" xmlns:m="http://schemas.openxmlformats.org/officeDocument/2006/math" xmlns:v="urn:schemas-microsoft-com:vml" xmlns:wp14="http://schemas.microsoft.com/office/word/2010/wordprocessingDrawing" xmlns:wp="http://schemas.openxmlformats.org/drawingml/2006/wordprocessingDrawing" xmlns:w10="urn:schemas-microsoft-com:office:word" xmlns:w="http://schemas.openxmlformats.org/wordprocessingml/2006/main" xmlns:w14="http://schemas.microsoft.com/office/word/2010/wordml" xmlns:w15="http://schemas.microsoft.com/office/word/2012/wordml" xmlns:w16cid="http://schemas.microsoft.com/office/word/2016/wordml/cid" xmlns:w16se="http://schemas.microsoft.com/office/word/2015/wordml/symex" xmlns:wpg="http://schemas.microsoft.com/office/word/2010/wordprocessingGroup" xmlns:wpi="http://schemas.microsoft.com/office/word/2010/wordprocessingInk" xmlns:wne="http://schemas.microsoft.com/office/word/2006/wordml" xmlns:wps="http://schemas.microsoft.com/office/word/2010/wordprocessingShape" mc:Ignorable="w14 w15 w16se w16cid wp14">
+<w:document xmlns:wpc="http://schemas.microsoft.com/office/word/2010/wordprocessingCanvas" xmlns:cx="http://schemas.microsoft.com/office/drawing/2014/chartex" xmlns:cx1="http://schemas.microsoft.com/office/drawing/2015/9/8/chartex" xmlns:cx2="http://schemas.microsoft.com/office/drawing/2015/10/21/chartex" xmlns:cx3="http://schemas.microsoft.com/office/drawing/2016/5/9/chartex" xmlns:cx4="http://schemas.microsoft.com/office/drawing/2016/5/10/chartex" xmlns:cx5="http://schemas.microsoft.com/office/drawing/2016/5/11/chartex" xmlns:cx6="http://schemas.microsoft.com/office/drawing/2016/5/12/chartex" xmlns:cx7="http://schemas.microsoft.com/office/drawing/2016/5/13/chartex" xmlns:cx8="http://schemas.microsoft.com/office/drawing/2016/5/14/chartex" xmlns:mc="http://schemas.openxmlformats.org/markup-compatibility/2006" xmlns:aink="http://schemas.microsoft.com/office/drawing/2016/ink" xmlns:am3d="http://schemas.microsoft.com/office/drawing/2017/model3d" xmlns:o="urn:schemas-microsoft-com:office:office" xmlns:r="http://schemas.openxmlformats.org/officeDocument/2006/relationships" xmlns:m="http://schemas.openxmlformats.org/officeDocument/2006/math" xmlns:v="urn:schemas-microsoft-com:vml" xmlns:wp14="http://schemas.microsoft.com/office/word/2010/wordprocessingDrawing" xmlns:wp="http://schemas.openxmlformats.org/drawingml/2006/wordprocessingDrawing" xmlns:w10="urn:schemas-microsoft-com:office:word" xmlns:w="http://schemas.openxmlformats.org/wordprocessingml/2006/main" xmlns:w14="http://schemas.microsoft.com/office/word/2010/wordml" xmlns:w15="http://schemas.microsoft.com/office/word/2012/wordml" xmlns:w16cex="http://schemas.microsoft.com/office/word/2018/wordml/cex" xmlns:w16cid="http://schemas.microsoft.com/office/word/2016/wordml/cid" xmlns:w16="http://schemas.microsoft.com/office/word/2018/wordml" xmlns:w16se="http://schemas.microsoft.com/office/word/2015/wordml/symex" xmlns:wpg="http://schemas.microsoft.com/office/word/2010/wordprocessingGroup" xmlns:wpi="http://schemas.microsoft.com/office/word/2010/wordprocessingInk" xmlns:wne="http://schemas.microsoft.com/office/word/2006/wordml" xmlns:wps="http://schemas.microsoft.com/office/word/2010/wordprocessingShape" mc:Ignorable="w14 w15 w16se w16cid w16 w16cex wp14">
   <w:body>
     <w:tbl>
       <w:tblPr>
@@ -1258,7 +1258,7 @@
               <w:rPr>
                 <w:rFonts w:hint="eastAsia"/>
               </w:rPr>
-              <w:t>+</w:t>
+              <w:t>注释</w:t>
             </w:r>
           </w:p>
         </w:tc>
@@ -1271,10 +1271,10 @@
               <w:rPr>
                 <w:rFonts w:hint="eastAsia"/>
               </w:rPr>
-              <w:t>A</w:t>
-            </w:r>
-            <w:r>
-              <w:t>DD</w:t>
+              <w:t>C</w:t>
+            </w:r>
+            <w:r>
+              <w:t>OMMENT</w:t>
             </w:r>
           </w:p>
         </w:tc>
@@ -1392,7 +1392,7 @@
               <w:rPr>
                 <w:rFonts w:hint="eastAsia"/>
               </w:rPr>
-              <w:t>-</w:t>
+              <w:t>[</w:t>
             </w:r>
           </w:p>
         </w:tc>
@@ -1405,10 +1405,10 @@
               <w:rPr>
                 <w:rFonts w:hint="eastAsia"/>
               </w:rPr>
-              <w:t>R</w:t>
-            </w:r>
-            <w:r>
-              <w:t>EDUCE</w:t>
+              <w:t>P</w:t>
+            </w:r>
+            <w:r>
+              <w:t>ML</w:t>
             </w:r>
           </w:p>
         </w:tc>
@@ -1528,7 +1528,7 @@
               <w:rPr>
                 <w:rFonts w:hint="eastAsia"/>
               </w:rPr>
-              <w:t>*</w:t>
+              <w:t>]</w:t>
             </w:r>
           </w:p>
         </w:tc>
@@ -1537,14 +1537,19 @@
             <w:tcW w:w="1639" w:type="dxa"/>
           </w:tcPr>
           <w:p>
-            <w:r>
-              <w:rPr>
-                <w:rFonts w:hint="eastAsia"/>
-              </w:rPr>
-              <w:t>M</w:t>
-            </w:r>
-            <w:r>
-              <w:t>UTIPLY</w:t>
+            <w:pPr>
+              <w:rPr>
+                <w:rFonts w:hint="eastAsia"/>
+              </w:rPr>
+            </w:pPr>
+            <w:r>
+              <w:rPr>
+                <w:rFonts w:hint="eastAsia"/>
+              </w:rPr>
+              <w:t>P</w:t>
+            </w:r>
+            <w:r>
+              <w:t>MR</w:t>
             </w:r>
           </w:p>
         </w:tc>
@@ -1617,7 +1622,10 @@
               <w:rPr>
                 <w:rFonts w:hint="eastAsia"/>
               </w:rPr>
-              <w:t>/</w:t>
+              <w:t>%</w:t>
+            </w:r>
+            <w:r>
+              <w:t>=</w:t>
             </w:r>
           </w:p>
         </w:tc>
@@ -1630,10 +1638,10 @@
               <w:rPr>
                 <w:rFonts w:hint="eastAsia"/>
               </w:rPr>
-              <w:t>D</w:t>
-            </w:r>
-            <w:r>
-              <w:t>IVIDE</w:t>
+              <w:t>M</w:t>
+            </w:r>
+            <w:r>
+              <w:t>ODEQ</w:t>
             </w:r>
           </w:p>
         </w:tc>
@@ -1748,7 +1756,7 @@
               <w:rPr>
                 <w:rFonts w:hint="eastAsia"/>
               </w:rPr>
-              <w:t>%=</w:t>
+              <w:t>/</w:t>
             </w:r>
           </w:p>
         </w:tc>
@@ -1761,10 +1769,10 @@
               <w:rPr>
                 <w:rFonts w:hint="eastAsia"/>
               </w:rPr>
-              <w:t>M</w:t>
-            </w:r>
-            <w:r>
-              <w:t>ODEQ</w:t>
+              <w:t>D</w:t>
+            </w:r>
+            <w:r>
+              <w:t>IVIDE</w:t>
             </w:r>
           </w:p>
         </w:tc>
@@ -1792,26 +1800,31 @@
               <w:rPr>
                 <w:rFonts w:hint="eastAsia"/>
               </w:rPr>
+              <w:t>=</w:t>
+            </w:r>
+            <w:r>
+              <w:t>=</w:t>
+            </w:r>
+          </w:p>
+        </w:tc>
+        <w:tc>
+          <w:tcPr>
+            <w:tcW w:w="1639" w:type="dxa"/>
+          </w:tcPr>
+          <w:p>
+            <w:pPr>
+              <w:rPr>
+                <w:rFonts w:hint="eastAsia"/>
+              </w:rPr>
+            </w:pPr>
+            <w:r>
+              <w:rPr>
+                <w:rFonts w:hint="eastAsia"/>
+              </w:rPr>
               <w:t>E</w:t>
             </w:r>
             <w:r>
               <w:t>Q</w:t>
-            </w:r>
-          </w:p>
-        </w:tc>
-        <w:tc>
-          <w:tcPr>
-            <w:tcW w:w="1639" w:type="dxa"/>
-          </w:tcPr>
-          <w:p>
-            <w:r>
-              <w:rPr>
-                <w:rFonts w:hint="eastAsia"/>
-              </w:rPr>
-              <w:t>=</w:t>
-            </w:r>
-            <w:r>
-              <w:t>=</w:t>
             </w:r>
           </w:p>
         </w:tc>
@@ -2104,7 +2117,7 @@
               <w:rPr>
                 <w:rFonts w:hint="eastAsia"/>
               </w:rPr>
-              <w:t>注释</w:t>
+              <w:t>+</w:t>
             </w:r>
           </w:p>
         </w:tc>
@@ -2117,10 +2130,10 @@
               <w:rPr>
                 <w:rFonts w:hint="eastAsia"/>
               </w:rPr>
-              <w:t>C</w:t>
-            </w:r>
-            <w:r>
-              <w:t>OMMENT</w:t>
+              <w:t>A</w:t>
+            </w:r>
+            <w:r>
+              <w:t>DD</w:t>
             </w:r>
           </w:p>
         </w:tc>
@@ -2234,7 +2247,7 @@
               <w:rPr>
                 <w:rFonts w:hint="eastAsia"/>
               </w:rPr>
-              <w:t>[</w:t>
+              <w:t>-</w:t>
             </w:r>
           </w:p>
         </w:tc>
@@ -2247,10 +2260,10 @@
               <w:rPr>
                 <w:rFonts w:hint="eastAsia"/>
               </w:rPr>
-              <w:t>P</w:t>
-            </w:r>
-            <w:r>
-              <w:t>ML</w:t>
+              <w:t>R</w:t>
+            </w:r>
+            <w:r>
+              <w:t>EDUCE</w:t>
             </w:r>
           </w:p>
         </w:tc>
@@ -2265,6 +2278,8 @@
               </w:rPr>
               <w:t>49</w:t>
             </w:r>
+            <w:bookmarkStart w:id="0" w:name="_GoBack"/>
+            <w:bookmarkEnd w:id="0"/>
           </w:p>
         </w:tc>
         <w:tc>
@@ -2276,7 +2291,7 @@
               <w:rPr>
                 <w:rFonts w:hint="eastAsia"/>
               </w:rPr>
-              <w:t>]</w:t>
+              <w:t>*</w:t>
             </w:r>
           </w:p>
         </w:tc>
@@ -2289,10 +2304,10 @@
               <w:rPr>
                 <w:rFonts w:hint="eastAsia"/>
               </w:rPr>
-              <w:t>P</w:t>
-            </w:r>
-            <w:r>
-              <w:t>MR</w:t>
+              <w:t>M</w:t>
+            </w:r>
+            <w:r>
+              <w:t>UTIPLY</w:t>
             </w:r>
           </w:p>
         </w:tc>
@@ -2917,7 +2932,6 @@
     <w:p>
       <w:pPr>
         <w:rPr>
-          <w:rFonts w:hint="eastAsia"/>
           <w:sz w:val="24"/>
           <w:szCs w:val="24"/>
         </w:rPr>
@@ -2934,7 +2948,6 @@
     <w:p>
       <w:pPr>
         <w:rPr>
-          <w:rFonts w:hint="eastAsia"/>
           <w:sz w:val="24"/>
           <w:szCs w:val="24"/>
         </w:rPr>
@@ -2951,7 +2964,6 @@
     <w:p>
       <w:pPr>
         <w:rPr>
-          <w:rFonts w:hint="eastAsia"/>
           <w:sz w:val="24"/>
           <w:szCs w:val="24"/>
         </w:rPr>
@@ -2968,7 +2980,6 @@
     <w:p>
       <w:pPr>
         <w:rPr>
-          <w:rFonts w:hint="eastAsia"/>
           <w:sz w:val="24"/>
           <w:szCs w:val="24"/>
         </w:rPr>
@@ -2985,7 +2996,6 @@
     <w:p>
       <w:pPr>
         <w:rPr>
-          <w:rFonts w:hint="eastAsia"/>
           <w:sz w:val="24"/>
           <w:szCs w:val="24"/>
         </w:rPr>
@@ -3002,7 +3012,6 @@
     <w:p>
       <w:pPr>
         <w:rPr>
-          <w:rFonts w:hint="eastAsia"/>
           <w:sz w:val="24"/>
           <w:szCs w:val="24"/>
         </w:rPr>
@@ -3019,7 +3028,6 @@
     <w:p>
       <w:pPr>
         <w:rPr>
-          <w:rFonts w:hint="eastAsia"/>
           <w:sz w:val="24"/>
           <w:szCs w:val="24"/>
         </w:rPr>
@@ -3036,7 +3044,6 @@
     <w:p>
       <w:pPr>
         <w:rPr>
-          <w:rFonts w:hint="eastAsia"/>
           <w:sz w:val="24"/>
           <w:szCs w:val="24"/>
         </w:rPr>
@@ -3053,7 +3060,6 @@
     <w:p>
       <w:pPr>
         <w:rPr>
-          <w:rFonts w:hint="eastAsia"/>
           <w:sz w:val="24"/>
           <w:szCs w:val="24"/>
         </w:rPr>
@@ -3079,7 +3085,6 @@
     <w:p>
       <w:pPr>
         <w:rPr>
-          <w:rFonts w:hint="eastAsia"/>
           <w:sz w:val="24"/>
           <w:szCs w:val="24"/>
         </w:rPr>
@@ -3096,7 +3101,6 @@
     <w:p>
       <w:pPr>
         <w:rPr>
-          <w:rFonts w:hint="eastAsia"/>
           <w:sz w:val="24"/>
           <w:szCs w:val="24"/>
         </w:rPr>
@@ -3113,7 +3117,6 @@
     <w:p>
       <w:pPr>
         <w:rPr>
-          <w:rFonts w:hint="eastAsia"/>
           <w:sz w:val="24"/>
           <w:szCs w:val="24"/>
         </w:rPr>
@@ -3130,7 +3133,6 @@
     <w:p>
       <w:pPr>
         <w:rPr>
-          <w:rFonts w:hint="eastAsia"/>
           <w:sz w:val="24"/>
           <w:szCs w:val="24"/>
         </w:rPr>
@@ -3147,7 +3149,6 @@
     <w:p>
       <w:pPr>
         <w:rPr>
-          <w:rFonts w:hint="eastAsia"/>
           <w:sz w:val="24"/>
           <w:szCs w:val="24"/>
         </w:rPr>
@@ -3164,7 +3165,6 @@
     <w:p>
       <w:pPr>
         <w:rPr>
-          <w:rFonts w:hint="eastAsia"/>
           <w:sz w:val="24"/>
           <w:szCs w:val="24"/>
         </w:rPr>
@@ -3181,7 +3181,6 @@
     <w:p>
       <w:pPr>
         <w:rPr>
-          <w:rFonts w:hint="eastAsia"/>
           <w:sz w:val="24"/>
           <w:szCs w:val="24"/>
         </w:rPr>
@@ -3198,7 +3197,6 @@
     <w:p>
       <w:pPr>
         <w:rPr>
-          <w:rFonts w:hint="eastAsia"/>
           <w:sz w:val="24"/>
           <w:szCs w:val="24"/>
         </w:rPr>
@@ -3215,7 +3213,6 @@
     <w:p>
       <w:pPr>
         <w:rPr>
-          <w:rFonts w:hint="eastAsia"/>
           <w:sz w:val="24"/>
           <w:szCs w:val="24"/>
         </w:rPr>
@@ -3232,7 +3229,6 @@
     <w:p>
       <w:pPr>
         <w:rPr>
-          <w:rFonts w:hint="eastAsia"/>
           <w:sz w:val="24"/>
           <w:szCs w:val="24"/>
         </w:rPr>
@@ -3250,7 +3246,6 @@
     <w:p>
       <w:pPr>
         <w:rPr>
-          <w:rFonts w:hint="eastAsia"/>
           <w:sz w:val="24"/>
           <w:szCs w:val="24"/>
         </w:rPr>
@@ -3267,7 +3262,6 @@
     <w:p>
       <w:pPr>
         <w:rPr>
-          <w:rFonts w:hint="eastAsia"/>
           <w:sz w:val="24"/>
           <w:szCs w:val="24"/>
         </w:rPr>
@@ -3284,7 +3278,6 @@
     <w:p>
       <w:pPr>
         <w:rPr>
-          <w:rFonts w:hint="eastAsia"/>
           <w:sz w:val="24"/>
           <w:szCs w:val="24"/>
         </w:rPr>
@@ -3301,7 +3294,6 @@
     <w:p>
       <w:pPr>
         <w:rPr>
-          <w:rFonts w:hint="eastAsia"/>
           <w:sz w:val="24"/>
           <w:szCs w:val="24"/>
         </w:rPr>
@@ -3318,7 +3310,6 @@
     <w:p>
       <w:pPr>
         <w:rPr>
-          <w:rFonts w:hint="eastAsia"/>
           <w:sz w:val="24"/>
           <w:szCs w:val="24"/>
         </w:rPr>
@@ -3335,7 +3326,6 @@
     <w:p>
       <w:pPr>
         <w:rPr>
-          <w:rFonts w:hint="eastAsia"/>
           <w:sz w:val="24"/>
           <w:szCs w:val="24"/>
         </w:rPr>
@@ -3352,7 +3342,6 @@
     <w:p>
       <w:pPr>
         <w:rPr>
-          <w:rFonts w:hint="eastAsia"/>
           <w:sz w:val="24"/>
           <w:szCs w:val="24"/>
         </w:rPr>
@@ -3369,7 +3358,6 @@
     <w:p>
       <w:pPr>
         <w:rPr>
-          <w:rFonts w:hint="eastAsia"/>
           <w:sz w:val="24"/>
           <w:szCs w:val="24"/>
         </w:rPr>
@@ -3386,7 +3374,6 @@
     <w:p>
       <w:pPr>
         <w:rPr>
-          <w:rFonts w:hint="eastAsia"/>
           <w:sz w:val="24"/>
           <w:szCs w:val="24"/>
         </w:rPr>
@@ -3403,7 +3390,6 @@
     <w:p>
       <w:pPr>
         <w:rPr>
-          <w:rFonts w:hint="eastAsia"/>
           <w:sz w:val="24"/>
           <w:szCs w:val="24"/>
         </w:rPr>
@@ -3420,7 +3406,6 @@
     <w:p>
       <w:pPr>
         <w:rPr>
-          <w:rFonts w:hint="eastAsia"/>
           <w:sz w:val="24"/>
           <w:szCs w:val="24"/>
         </w:rPr>
@@ -3446,7 +3431,6 @@
     <w:p>
       <w:pPr>
         <w:rPr>
-          <w:rFonts w:hint="eastAsia"/>
           <w:sz w:val="24"/>
           <w:szCs w:val="24"/>
         </w:rPr>
@@ -3463,7 +3447,6 @@
     <w:p>
       <w:pPr>
         <w:rPr>
-          <w:rFonts w:hint="eastAsia"/>
           <w:sz w:val="24"/>
           <w:szCs w:val="24"/>
         </w:rPr>
@@ -3480,7 +3463,6 @@
     <w:p>
       <w:pPr>
         <w:rPr>
-          <w:rFonts w:hint="eastAsia"/>
           <w:sz w:val="24"/>
           <w:szCs w:val="24"/>
         </w:rPr>
@@ -3497,7 +3479,6 @@
     <w:p>
       <w:pPr>
         <w:rPr>
-          <w:rFonts w:hint="eastAsia"/>
           <w:sz w:val="24"/>
           <w:szCs w:val="24"/>
         </w:rPr>
@@ -3514,7 +3495,6 @@
     <w:p>
       <w:pPr>
         <w:rPr>
-          <w:rFonts w:hint="eastAsia"/>
           <w:sz w:val="24"/>
           <w:szCs w:val="24"/>
         </w:rPr>
@@ -3531,7 +3511,6 @@
     <w:p>
       <w:pPr>
         <w:rPr>
-          <w:rFonts w:hint="eastAsia"/>
           <w:sz w:val="24"/>
           <w:szCs w:val="24"/>
         </w:rPr>
@@ -3548,7 +3527,6 @@
     <w:p>
       <w:pPr>
         <w:rPr>
-          <w:rFonts w:hint="eastAsia"/>
           <w:sz w:val="24"/>
           <w:szCs w:val="24"/>
         </w:rPr>
@@ -3565,7 +3543,6 @@
     <w:p>
       <w:pPr>
         <w:rPr>
-          <w:rFonts w:hint="eastAsia"/>
           <w:sz w:val="24"/>
           <w:szCs w:val="24"/>
         </w:rPr>
@@ -3582,7 +3559,6 @@
     <w:p>
       <w:pPr>
         <w:rPr>
-          <w:rFonts w:hint="eastAsia"/>
           <w:sz w:val="24"/>
           <w:szCs w:val="24"/>
         </w:rPr>
@@ -3599,7 +3575,6 @@
     <w:p>
       <w:pPr>
         <w:rPr>
-          <w:rFonts w:hint="eastAsia"/>
           <w:sz w:val="24"/>
           <w:szCs w:val="24"/>
         </w:rPr>
@@ -3616,7 +3591,6 @@
     <w:p>
       <w:pPr>
         <w:rPr>
-          <w:rFonts w:hint="eastAsia"/>
           <w:sz w:val="24"/>
           <w:szCs w:val="24"/>
         </w:rPr>
@@ -3633,7 +3607,6 @@
     <w:p>
       <w:pPr>
         <w:rPr>
-          <w:rFonts w:hint="eastAsia"/>
           <w:sz w:val="24"/>
           <w:szCs w:val="24"/>
         </w:rPr>
@@ -3650,7 +3623,6 @@
     <w:p>
       <w:pPr>
         <w:rPr>
-          <w:rFonts w:hint="eastAsia"/>
           <w:sz w:val="24"/>
           <w:szCs w:val="24"/>
         </w:rPr>
@@ -3668,7 +3640,6 @@
     <w:p>
       <w:pPr>
         <w:rPr>
-          <w:rFonts w:hint="eastAsia"/>
           <w:sz w:val="24"/>
           <w:szCs w:val="24"/>
         </w:rPr>
@@ -3682,15 +3653,7 @@
         <w:t>原文链接：https://blog.csdn.net/PINBODEXIAOZHU/article/details/25394417</w:t>
       </w:r>
     </w:p>
-    <w:p>
-      <w:pPr>
-        <w:rPr>
-          <w:rFonts w:hint="eastAsia"/>
-        </w:rPr>
-      </w:pPr>
-      <w:bookmarkStart w:id="0" w:name="_GoBack"/>
-      <w:bookmarkEnd w:id="0"/>
-    </w:p>
+    <w:p/>
     <w:sectPr>
       <w:pgSz w:w="11906" w:h="16838"/>
       <w:pgMar w:top="1440" w:right="1800" w:bottom="1440" w:left="1800" w:header="851" w:footer="992" w:gutter="0"/>
@@ -3701,8 +3664,46 @@
 </w:document>
 </file>
 
+<file path=word/endnotes.xml><?xml version="1.0" encoding="utf-8"?>
+<w:endnotes xmlns:wpc="http://schemas.microsoft.com/office/word/2010/wordprocessingCanvas" xmlns:cx="http://schemas.microsoft.com/office/drawing/2014/chartex" xmlns:cx1="http://schemas.microsoft.com/office/drawing/2015/9/8/chartex" xmlns:cx2="http://schemas.microsoft.com/office/drawing/2015/10/21/chartex" xmlns:cx3="http://schemas.microsoft.com/office/drawing/2016/5/9/chartex" xmlns:cx4="http://schemas.microsoft.com/office/drawing/2016/5/10/chartex" xmlns:cx5="http://schemas.microsoft.com/office/drawing/2016/5/11/chartex" xmlns:cx6="http://schemas.microsoft.com/office/drawing/2016/5/12/chartex" xmlns:cx7="http://schemas.microsoft.com/office/drawing/2016/5/13/chartex" xmlns:cx8="http://schemas.microsoft.com/office/drawing/2016/5/14/chartex" xmlns:mc="http://schemas.openxmlformats.org/markup-compatibility/2006" xmlns:aink="http://schemas.microsoft.com/office/drawing/2016/ink" xmlns:am3d="http://schemas.microsoft.com/office/drawing/2017/model3d" xmlns:o="urn:schemas-microsoft-com:office:office" xmlns:r="http://schemas.openxmlformats.org/officeDocument/2006/relationships" xmlns:m="http://schemas.openxmlformats.org/officeDocument/2006/math" xmlns:v="urn:schemas-microsoft-com:vml" xmlns:wp14="http://schemas.microsoft.com/office/word/2010/wordprocessingDrawing" xmlns:wp="http://schemas.openxmlformats.org/drawingml/2006/wordprocessingDrawing" xmlns:w10="urn:schemas-microsoft-com:office:word" xmlns:w="http://schemas.openxmlformats.org/wordprocessingml/2006/main" xmlns:w14="http://schemas.microsoft.com/office/word/2010/wordml" xmlns:w15="http://schemas.microsoft.com/office/word/2012/wordml" xmlns:w16cex="http://schemas.microsoft.com/office/word/2018/wordml/cex" xmlns:w16cid="http://schemas.microsoft.com/office/word/2016/wordml/cid" xmlns:w16="http://schemas.microsoft.com/office/word/2018/wordml" xmlns:w16se="http://schemas.microsoft.com/office/word/2015/wordml/symex" xmlns:wpg="http://schemas.microsoft.com/office/word/2010/wordprocessingGroup" xmlns:wpi="http://schemas.microsoft.com/office/word/2010/wordprocessingInk" xmlns:wne="http://schemas.microsoft.com/office/word/2006/wordml" xmlns:wps="http://schemas.microsoft.com/office/word/2010/wordprocessingShape" mc:Ignorable="w14 w15 w16se w16cid w16 w16cex wp14">
+  <w:endnote w:type="separator" w:id="-1">
+    <w:p>
+      <w:r>
+        <w:separator/>
+      </w:r>
+    </w:p>
+  </w:endnote>
+  <w:endnote w:type="continuationSeparator" w:id="0">
+    <w:p>
+      <w:r>
+        <w:continuationSeparator/>
+      </w:r>
+    </w:p>
+  </w:endnote>
+</w:endnotes>
+</file>
+
+<file path=word/footnotes.xml><?xml version="1.0" encoding="utf-8"?>
+<w:footnotes xmlns:wpc="http://schemas.microsoft.com/office/word/2010/wordprocessingCanvas" xmlns:cx="http://schemas.microsoft.com/office/drawing/2014/chartex" xmlns:cx1="http://schemas.microsoft.com/office/drawing/2015/9/8/chartex" xmlns:cx2="http://schemas.microsoft.com/office/drawing/2015/10/21/chartex" xmlns:cx3="http://schemas.microsoft.com/office/drawing/2016/5/9/chartex" xmlns:cx4="http://schemas.microsoft.com/office/drawing/2016/5/10/chartex" xmlns:cx5="http://schemas.microsoft.com/office/drawing/2016/5/11/chartex" xmlns:cx6="http://schemas.microsoft.com/office/drawing/2016/5/12/chartex" xmlns:cx7="http://schemas.microsoft.com/office/drawing/2016/5/13/chartex" xmlns:cx8="http://schemas.microsoft.com/office/drawing/2016/5/14/chartex" xmlns:mc="http://schemas.openxmlformats.org/markup-compatibility/2006" xmlns:aink="http://schemas.microsoft.com/office/drawing/2016/ink" xmlns:am3d="http://schemas.microsoft.com/office/drawing/2017/model3d" xmlns:o="urn:schemas-microsoft-com:office:office" xmlns:r="http://schemas.openxmlformats.org/officeDocument/2006/relationships" xmlns:m="http://schemas.openxmlformats.org/officeDocument/2006/math" xmlns:v="urn:schemas-microsoft-com:vml" xmlns:wp14="http://schemas.microsoft.com/office/word/2010/wordprocessingDrawing" xmlns:wp="http://schemas.openxmlformats.org/drawingml/2006/wordprocessingDrawing" xmlns:w10="urn:schemas-microsoft-com:office:word" xmlns:w="http://schemas.openxmlformats.org/wordprocessingml/2006/main" xmlns:w14="http://schemas.microsoft.com/office/word/2010/wordml" xmlns:w15="http://schemas.microsoft.com/office/word/2012/wordml" xmlns:w16cex="http://schemas.microsoft.com/office/word/2018/wordml/cex" xmlns:w16cid="http://schemas.microsoft.com/office/word/2016/wordml/cid" xmlns:w16="http://schemas.microsoft.com/office/word/2018/wordml" xmlns:w16se="http://schemas.microsoft.com/office/word/2015/wordml/symex" xmlns:wpg="http://schemas.microsoft.com/office/word/2010/wordprocessingGroup" xmlns:wpi="http://schemas.microsoft.com/office/word/2010/wordprocessingInk" xmlns:wne="http://schemas.microsoft.com/office/word/2006/wordml" xmlns:wps="http://schemas.microsoft.com/office/word/2010/wordprocessingShape" mc:Ignorable="w14 w15 w16se w16cid w16 w16cex wp14">
+  <w:footnote w:type="separator" w:id="-1">
+    <w:p>
+      <w:r>
+        <w:separator/>
+      </w:r>
+    </w:p>
+  </w:footnote>
+  <w:footnote w:type="continuationSeparator" w:id="0">
+    <w:p>
+      <w:r>
+        <w:continuationSeparator/>
+      </w:r>
+    </w:p>
+  </w:footnote>
+</w:footnotes>
+</file>
+
 <file path=word/styles.xml><?xml version="1.0" encoding="utf-8"?>
-<w:styles xmlns:mc="http://schemas.openxmlformats.org/markup-compatibility/2006" xmlns:r="http://schemas.openxmlformats.org/officeDocument/2006/relationships" xmlns:w="http://schemas.openxmlformats.org/wordprocessingml/2006/main" xmlns:w14="http://schemas.microsoft.com/office/word/2010/wordml" xmlns:w15="http://schemas.microsoft.com/office/word/2012/wordml" xmlns:w16cid="http://schemas.microsoft.com/office/word/2016/wordml/cid" xmlns:w16se="http://schemas.microsoft.com/office/word/2015/wordml/symex" mc:Ignorable="w14 w15 w16se w16cid">
+<w:styles xmlns:mc="http://schemas.openxmlformats.org/markup-compatibility/2006" xmlns:r="http://schemas.openxmlformats.org/officeDocument/2006/relationships" xmlns:w="http://schemas.openxmlformats.org/wordprocessingml/2006/main" xmlns:w14="http://schemas.microsoft.com/office/word/2010/wordml" xmlns:w15="http://schemas.microsoft.com/office/word/2012/wordml" xmlns:w16cex="http://schemas.microsoft.com/office/word/2018/wordml/cex" xmlns:w16cid="http://schemas.microsoft.com/office/word/2016/wordml/cid" xmlns:w16="http://schemas.microsoft.com/office/word/2018/wordml" xmlns:w16se="http://schemas.microsoft.com/office/word/2015/wordml/symex" mc:Ignorable="w14 w15 w16se w16cid w16 w16cex">
   <w:docDefaults>
     <w:rPrDefault>
       <w:rPr>
@@ -4144,6 +4145,71 @@
       </w:tblBorders>
     </w:tblPr>
   </w:style>
+  <w:style w:type="paragraph" w:styleId="a4">
+    <w:name w:val="header"/>
+    <w:basedOn w:val="a"/>
+    <w:link w:val="a5"/>
+    <w:uiPriority w:val="99"/>
+    <w:unhideWhenUsed/>
+    <w:rsid w:val="00923D56"/>
+    <w:pPr>
+      <w:pBdr>
+        <w:bottom w:val="single" w:sz="6" w:space="1" w:color="auto"/>
+      </w:pBdr>
+      <w:tabs>
+        <w:tab w:val="center" w:pos="4153"/>
+        <w:tab w:val="right" w:pos="8306"/>
+      </w:tabs>
+      <w:snapToGrid w:val="0"/>
+      <w:jc w:val="center"/>
+    </w:pPr>
+    <w:rPr>
+      <w:sz w:val="18"/>
+      <w:szCs w:val="18"/>
+    </w:rPr>
+  </w:style>
+  <w:style w:type="character" w:customStyle="1" w:styleId="a5">
+    <w:name w:val="页眉 字符"/>
+    <w:basedOn w:val="a0"/>
+    <w:link w:val="a4"/>
+    <w:uiPriority w:val="99"/>
+    <w:rsid w:val="00923D56"/>
+    <w:rPr>
+      <w:sz w:val="18"/>
+      <w:szCs w:val="18"/>
+    </w:rPr>
+  </w:style>
+  <w:style w:type="paragraph" w:styleId="a6">
+    <w:name w:val="footer"/>
+    <w:basedOn w:val="a"/>
+    <w:link w:val="a7"/>
+    <w:uiPriority w:val="99"/>
+    <w:unhideWhenUsed/>
+    <w:rsid w:val="00923D56"/>
+    <w:pPr>
+      <w:tabs>
+        <w:tab w:val="center" w:pos="4153"/>
+        <w:tab w:val="right" w:pos="8306"/>
+      </w:tabs>
+      <w:snapToGrid w:val="0"/>
+      <w:jc w:val="left"/>
+    </w:pPr>
+    <w:rPr>
+      <w:sz w:val="18"/>
+      <w:szCs w:val="18"/>
+    </w:rPr>
+  </w:style>
+  <w:style w:type="character" w:customStyle="1" w:styleId="a7">
+    <w:name w:val="页脚 字符"/>
+    <w:basedOn w:val="a0"/>
+    <w:link w:val="a6"/>
+    <w:uiPriority w:val="99"/>
+    <w:rsid w:val="00923D56"/>
+    <w:rPr>
+      <w:sz w:val="18"/>
+      <w:szCs w:val="18"/>
+    </w:rPr>
+  </w:style>
 </w:styles>
 </file>
 

</xml_diff>

<commit_message>
add error of couple letemeter
</commit_message>
<xml_diff>
--- a/PPZ.docx
+++ b/PPZ.docx
@@ -22,6 +22,8 @@
             <w:tcW w:w="1348" w:type="dxa"/>
           </w:tcPr>
           <w:p>
+            <w:bookmarkStart w:id="0" w:name="_Hlk36279787"/>
+            <w:bookmarkStart w:id="1" w:name="_GoBack"/>
             <w:r>
               <w:rPr>
                 <w:rFonts w:hint="eastAsia"/>
@@ -2627,16 +2629,11 @@
           <w:tcPr>
             <w:tcW w:w="1249" w:type="dxa"/>
           </w:tcPr>
-          <w:p>
-            <w:r>
-              <w:rPr>
-                <w:rFonts w:hint="eastAsia"/>
-              </w:rPr>
-              <w:t>58</w:t>
-            </w:r>
-          </w:p>
+          <w:p/>
         </w:tc>
       </w:tr>
+      <w:bookmarkEnd w:id="0"/>
+      <w:bookmarkEnd w:id="1"/>
       <w:tr>
         <w:tc>
           <w:tcPr>
@@ -5746,11 +5743,6 @@
             <w:tcW w:w="1639" w:type="dxa"/>
           </w:tcPr>
           <w:p>
-            <w:pPr>
-              <w:rPr>
-                <w:rFonts w:hint="eastAsia"/>
-              </w:rPr>
-            </w:pPr>
             <w:r>
               <w:rPr>
                 <w:rFonts w:hint="eastAsia"/>
@@ -5767,11 +5759,6 @@
             <w:tcW w:w="1249" w:type="dxa"/>
           </w:tcPr>
           <w:p>
-            <w:pPr>
-              <w:rPr>
-                <w:rFonts w:hint="eastAsia"/>
-              </w:rPr>
-            </w:pPr>
             <w:r>
               <w:rPr>
                 <w:rFonts w:hint="eastAsia"/>
@@ -6825,11 +6812,6 @@
             <w:tcW w:w="1249" w:type="dxa"/>
           </w:tcPr>
           <w:p>
-            <w:pPr>
-              <w:rPr>
-                <w:rFonts w:hint="eastAsia"/>
-              </w:rPr>
-            </w:pPr>
             <w:r>
               <w:rPr>
                 <w:rFonts w:hint="eastAsia"/>
@@ -7011,8 +6993,6 @@
               </w:rPr>
               <w:t>55</w:t>
             </w:r>
-            <w:bookmarkStart w:id="0" w:name="_GoBack"/>
-            <w:bookmarkEnd w:id="0"/>
           </w:p>
         </w:tc>
         <w:tc>
@@ -7325,13 +7305,7 @@
         </w:tc>
       </w:tr>
     </w:tbl>
-    <w:p>
-      <w:pPr>
-        <w:rPr>
-          <w:rFonts w:hint="eastAsia"/>
-        </w:rPr>
-      </w:pPr>
-    </w:p>
+    <w:p/>
     <w:sectPr>
       <w:pgSz w:w="11906" w:h="16838"/>
       <w:pgMar w:top="1440" w:right="1800" w:bottom="1440" w:left="1800" w:header="851" w:footer="992" w:gutter="0"/>

</xml_diff>